<commit_message>
Added ebnf in documentation
</commit_message>
<xml_diff>
--- a/FA/documentation/lab4_documentation.docx
+++ b/FA/documentation/lab4_documentation.docx
@@ -24,84 +24,7 @@
           <w:sz w:val="24"/>
           <w:szCs w:val="24"/>
         </w:rPr>
-        <w:t xml:space="preserve"> </w:t>
-      </w:r>
-      <w:r>
-        <w:rPr>
-          <w:sz w:val="24"/>
-          <w:szCs w:val="24"/>
-        </w:rPr>
-        <w:t>Definition: A finite automaton (FA) is a 5-tuple</w:t>
-      </w:r>
-      <w:r>
-        <w:rPr>
-          <w:sz w:val="24"/>
-          <w:szCs w:val="24"/>
-        </w:rPr>
-        <w:t xml:space="preserve"> </w:t>
-      </w:r>
-      <w:r>
-        <w:rPr>
-          <w:sz w:val="24"/>
-          <w:szCs w:val="24"/>
-        </w:rPr>
-        <w:t>M = (</w:t>
-      </w:r>
-      <w:r>
-        <w:rPr>
-          <w:sz w:val="24"/>
-          <w:szCs w:val="24"/>
-        </w:rPr>
-        <w:t>Q, Σ</w:t>
-      </w:r>
-      <w:r>
-        <w:rPr>
-          <w:sz w:val="24"/>
-          <w:szCs w:val="24"/>
-        </w:rPr>
-        <w:t>,</w:t>
-      </w:r>
-      <w:r>
-        <w:rPr>
-          <w:sz w:val="24"/>
-          <w:szCs w:val="24"/>
-        </w:rPr>
-        <w:t xml:space="preserve"> </w:t>
-      </w:r>
-      <w:r>
-        <w:rPr>
-          <w:sz w:val="24"/>
-          <w:szCs w:val="24"/>
-        </w:rPr>
-        <w:t>δ,</w:t>
-      </w:r>
-      <w:r>
-        <w:rPr>
-          <w:sz w:val="24"/>
-          <w:szCs w:val="24"/>
-        </w:rPr>
-        <w:t xml:space="preserve"> </w:t>
-      </w:r>
-      <w:r>
-        <w:rPr>
-          <w:sz w:val="24"/>
-          <w:szCs w:val="24"/>
-        </w:rPr>
-        <w:t>q0,</w:t>
-      </w:r>
-      <w:r>
-        <w:rPr>
-          <w:sz w:val="24"/>
-          <w:szCs w:val="24"/>
-        </w:rPr>
-        <w:t xml:space="preserve"> </w:t>
-      </w:r>
-      <w:r>
-        <w:rPr>
-          <w:sz w:val="24"/>
-          <w:szCs w:val="24"/>
-        </w:rPr>
-        <w:t>F)</w:t>
+        <w:t xml:space="preserve"> Definition: A finite automaton (FA) is a 5-tuple M = (Q, Σ, δ, q0, F)</w:t>
       </w:r>
     </w:p>
     <w:p>
@@ -161,35 +84,7 @@
           <w:sz w:val="24"/>
           <w:szCs w:val="24"/>
         </w:rPr>
-        <w:t xml:space="preserve">• δ – transition </w:t>
-      </w:r>
-      <w:r>
-        <w:rPr>
-          <w:sz w:val="24"/>
-          <w:szCs w:val="24"/>
-        </w:rPr>
-        <w:t>function:</w:t>
-      </w:r>
-      <w:r>
-        <w:rPr>
-          <w:sz w:val="24"/>
-          <w:szCs w:val="24"/>
-        </w:rPr>
-        <w:t xml:space="preserve"> </w:t>
-      </w:r>
-      <w:r>
-        <w:rPr>
-          <w:sz w:val="24"/>
-          <w:szCs w:val="24"/>
-        </w:rPr>
-        <w:t>δ: Q</w:t>
-      </w:r>
-      <w:r>
-        <w:rPr>
-          <w:sz w:val="24"/>
-          <w:szCs w:val="24"/>
-        </w:rPr>
-        <w:t>×Σ→P(Q)</w:t>
+        <w:t>• δ – transition function: δ: Q×Σ→P(Q)</w:t>
       </w:r>
     </w:p>
     <w:p>
@@ -597,7 +492,6 @@
         </w:rPr>
       </w:pPr>
       <w:proofErr w:type="spellStart"/>
-      <w:proofErr w:type="gramStart"/>
       <w:r>
         <w:rPr>
           <w:sz w:val="24"/>
@@ -611,15 +505,7 @@
           <w:sz w:val="24"/>
           <w:szCs w:val="24"/>
         </w:rPr>
-        <w:t>(</w:t>
-      </w:r>
-      <w:proofErr w:type="gramEnd"/>
-      <w:r>
-        <w:rPr>
-          <w:sz w:val="24"/>
-          <w:szCs w:val="24"/>
-        </w:rPr>
-        <w:t>) –&gt; private method that reads the file located at “</w:t>
+        <w:t>() –&gt; private method that reads the file located at “</w:t>
       </w:r>
       <w:r>
         <w:rPr>
@@ -776,30 +662,14 @@
           <w:sz w:val="24"/>
           <w:szCs w:val="24"/>
         </w:rPr>
-        <w:t xml:space="preserve">(sequence: String): Boolean -&gt; private method that checks if the given sequence is a </w:t>
-      </w:r>
-      <w:proofErr w:type="gramStart"/>
-      <w:r>
-        <w:rPr>
-          <w:sz w:val="24"/>
-          <w:szCs w:val="24"/>
-        </w:rPr>
-        <w:t xml:space="preserve">deterministic finite </w:t>
-      </w:r>
-      <w:r>
-        <w:rPr>
-          <w:sz w:val="24"/>
-          <w:szCs w:val="24"/>
-        </w:rPr>
-        <w:t>automata</w:t>
-      </w:r>
-      <w:proofErr w:type="gramEnd"/>
-      <w:r>
-        <w:rPr>
-          <w:sz w:val="24"/>
-          <w:szCs w:val="24"/>
-        </w:rPr>
-        <w:t xml:space="preserve"> by</w:t>
+        <w:t xml:space="preserve">(sequence: String): Boolean -&gt; private method that checks if the given sequence is a deterministic finite </w:t>
+      </w:r>
+      <w:r>
+        <w:rPr>
+          <w:sz w:val="24"/>
+          <w:szCs w:val="24"/>
+        </w:rPr>
+        <w:t>automata by</w:t>
       </w:r>
       <w:r>
         <w:rPr>
@@ -855,23 +725,7 @@
           <w:sz w:val="24"/>
           <w:szCs w:val="24"/>
         </w:rPr>
-        <w:t xml:space="preserve">. If a pair is found, the method goes to the next </w:t>
-      </w:r>
-      <w:proofErr w:type="gramStart"/>
-      <w:r>
-        <w:rPr>
-          <w:sz w:val="24"/>
-          <w:szCs w:val="24"/>
-        </w:rPr>
-        <w:t>char</w:t>
-      </w:r>
-      <w:proofErr w:type="gramEnd"/>
-      <w:r>
-        <w:rPr>
-          <w:sz w:val="24"/>
-          <w:szCs w:val="24"/>
-        </w:rPr>
-        <w:t xml:space="preserve"> in sequence and the </w:t>
+        <w:t xml:space="preserve">. If a pair is found, the method goes to the next char in sequence and the </w:t>
       </w:r>
       <w:proofErr w:type="spellStart"/>
       <w:r>
@@ -935,7 +789,6 @@
         </w:rPr>
       </w:pPr>
       <w:proofErr w:type="spellStart"/>
-      <w:proofErr w:type="gramStart"/>
       <w:r>
         <w:rPr>
           <w:sz w:val="24"/>
@@ -949,15 +802,7 @@
           <w:sz w:val="24"/>
           <w:szCs w:val="24"/>
         </w:rPr>
-        <w:t>(</w:t>
-      </w:r>
-      <w:proofErr w:type="gramEnd"/>
-      <w:r>
-        <w:rPr>
-          <w:sz w:val="24"/>
-          <w:szCs w:val="24"/>
-        </w:rPr>
-        <w:t>) -&gt; prints a list of options to the user and lets him input his option. If “1” is given as input, the method will print the finite automata. For “2” it will allow the user to input a sequence and check if it is a DFA or not. For “0” it will exit the method and for anything else it will print “Invalid input!”.</w:t>
+        <w:t>() -&gt; prints a list of options to the user and lets him input his option. If “1” is given as input, the method will print the finite automata. For “2” it will allow the user to input a sequence and check if it is a DFA or not. For “0” it will exit the method and for anything else it will print “Invalid input!”.</w:t>
       </w:r>
     </w:p>
     <w:p>
@@ -982,7 +827,6 @@
         </w:rPr>
       </w:pPr>
       <w:proofErr w:type="spellStart"/>
-      <w:proofErr w:type="gramStart"/>
       <w:r>
         <w:rPr>
           <w:sz w:val="24"/>
@@ -996,15 +840,384 @@
           <w:sz w:val="24"/>
           <w:szCs w:val="24"/>
         </w:rPr>
-        <w:t>(</w:t>
-      </w:r>
-      <w:proofErr w:type="gramEnd"/>
-      <w:r>
-        <w:rPr>
-          <w:sz w:val="24"/>
-          <w:szCs w:val="24"/>
-        </w:rPr>
-        <w:t>) - &gt; formats the content of the class in a pretty manner</w:t>
+        <w:t>() - &gt; formats the content of the class in a pretty manner</w:t>
+      </w:r>
+    </w:p>
+    <w:p>
+      <w:pPr>
+        <w:pStyle w:val="ListParagraph"/>
+        <w:rPr>
+          <w:sz w:val="24"/>
+          <w:szCs w:val="24"/>
+        </w:rPr>
+      </w:pPr>
+    </w:p>
+    <w:p>
+      <w:pPr>
+        <w:pStyle w:val="ListParagraph"/>
+        <w:numPr>
+          <w:ilvl w:val="0"/>
+          <w:numId w:val="6"/>
+        </w:numPr>
+        <w:rPr>
+          <w:sz w:val="24"/>
+          <w:szCs w:val="24"/>
+        </w:rPr>
+      </w:pPr>
+      <w:r>
+        <w:rPr>
+          <w:sz w:val="24"/>
+          <w:szCs w:val="24"/>
+        </w:rPr>
+        <w:t>FA.in input:</w:t>
+      </w:r>
+    </w:p>
+    <w:p>
+      <w:pPr>
+        <w:pStyle w:val="ListParagraph"/>
+        <w:ind w:left="1440"/>
+        <w:rPr>
+          <w:sz w:val="24"/>
+          <w:szCs w:val="24"/>
+        </w:rPr>
+      </w:pPr>
+      <w:r>
+        <w:rPr>
+          <w:sz w:val="24"/>
+          <w:szCs w:val="24"/>
+        </w:rPr>
+        <w:t xml:space="preserve">FA.in:= states, </w:t>
+      </w:r>
+      <w:proofErr w:type="spellStart"/>
+      <w:r>
+        <w:rPr>
+          <w:sz w:val="24"/>
+          <w:szCs w:val="24"/>
+        </w:rPr>
+        <w:t>input_symbols</w:t>
+      </w:r>
+      <w:proofErr w:type="spellEnd"/>
+      <w:r>
+        <w:rPr>
+          <w:sz w:val="24"/>
+          <w:szCs w:val="24"/>
+        </w:rPr>
+        <w:t xml:space="preserve">, </w:t>
+      </w:r>
+      <w:proofErr w:type="spellStart"/>
+      <w:r>
+        <w:rPr>
+          <w:sz w:val="24"/>
+          <w:szCs w:val="24"/>
+        </w:rPr>
+        <w:t>initial_state</w:t>
+      </w:r>
+      <w:proofErr w:type="spellEnd"/>
+      <w:r>
+        <w:rPr>
+          <w:sz w:val="24"/>
+          <w:szCs w:val="24"/>
+        </w:rPr>
+        <w:t xml:space="preserve">, </w:t>
+      </w:r>
+      <w:proofErr w:type="spellStart"/>
+      <w:r>
+        <w:rPr>
+          <w:sz w:val="24"/>
+          <w:szCs w:val="24"/>
+        </w:rPr>
+        <w:t>final_states</w:t>
+      </w:r>
+      <w:proofErr w:type="spellEnd"/>
+      <w:r>
+        <w:rPr>
+          <w:sz w:val="24"/>
+          <w:szCs w:val="24"/>
+        </w:rPr>
+        <w:t xml:space="preserve">, </w:t>
+      </w:r>
+      <w:proofErr w:type="spellStart"/>
+      <w:r>
+        <w:rPr>
+          <w:sz w:val="24"/>
+          <w:szCs w:val="24"/>
+        </w:rPr>
+        <w:t>transition_functions</w:t>
+      </w:r>
+      <w:proofErr w:type="spellEnd"/>
+    </w:p>
+    <w:p>
+      <w:pPr>
+        <w:pStyle w:val="ListParagraph"/>
+        <w:ind w:left="1440"/>
+        <w:rPr>
+          <w:sz w:val="24"/>
+          <w:szCs w:val="24"/>
+        </w:rPr>
+      </w:pPr>
+      <w:r>
+        <w:rPr>
+          <w:sz w:val="24"/>
+          <w:szCs w:val="24"/>
+        </w:rPr>
+        <w:t>States:= “states=” state+</w:t>
+      </w:r>
+    </w:p>
+    <w:p>
+      <w:pPr>
+        <w:pStyle w:val="ListParagraph"/>
+        <w:ind w:left="1440"/>
+        <w:rPr>
+          <w:sz w:val="24"/>
+          <w:szCs w:val="24"/>
+        </w:rPr>
+      </w:pPr>
+      <w:r>
+        <w:rPr>
+          <w:sz w:val="24"/>
+          <w:szCs w:val="24"/>
+        </w:rPr>
+        <w:t>State:=</w:t>
+      </w:r>
+      <w:proofErr w:type="spellStart"/>
+      <w:r>
+        <w:rPr>
+          <w:sz w:val="24"/>
+          <w:szCs w:val="24"/>
+        </w:rPr>
+        <w:t>character|letter</w:t>
+      </w:r>
+      <w:proofErr w:type="spellEnd"/>
+    </w:p>
+    <w:p>
+      <w:pPr>
+        <w:pStyle w:val="ListParagraph"/>
+        <w:ind w:left="1440"/>
+        <w:rPr>
+          <w:sz w:val="24"/>
+          <w:szCs w:val="24"/>
+        </w:rPr>
+      </w:pPr>
+      <w:proofErr w:type="spellStart"/>
+      <w:r>
+        <w:rPr>
+          <w:sz w:val="24"/>
+          <w:szCs w:val="24"/>
+        </w:rPr>
+        <w:t>Input_symbols</w:t>
+      </w:r>
+      <w:proofErr w:type="spellEnd"/>
+      <w:r>
+        <w:rPr>
+          <w:sz w:val="24"/>
+          <w:szCs w:val="24"/>
+        </w:rPr>
+        <w:t>:=”</w:t>
+      </w:r>
+      <w:proofErr w:type="spellStart"/>
+      <w:r>
+        <w:rPr>
+          <w:sz w:val="24"/>
+          <w:szCs w:val="24"/>
+        </w:rPr>
+        <w:t>input_symbols</w:t>
+      </w:r>
+      <w:proofErr w:type="spellEnd"/>
+      <w:r>
+        <w:rPr>
+          <w:sz w:val="24"/>
+          <w:szCs w:val="24"/>
+        </w:rPr>
+        <w:t>=” symbol+</w:t>
+      </w:r>
+    </w:p>
+    <w:p>
+      <w:pPr>
+        <w:pStyle w:val="ListParagraph"/>
+        <w:ind w:left="1440"/>
+        <w:rPr>
+          <w:sz w:val="24"/>
+          <w:szCs w:val="24"/>
+        </w:rPr>
+      </w:pPr>
+      <w:r>
+        <w:rPr>
+          <w:sz w:val="24"/>
+          <w:szCs w:val="24"/>
+        </w:rPr>
+        <w:t>Symbol:=</w:t>
+      </w:r>
+      <w:proofErr w:type="spellStart"/>
+      <w:r>
+        <w:rPr>
+          <w:sz w:val="24"/>
+          <w:szCs w:val="24"/>
+        </w:rPr>
+        <w:t>character|letter</w:t>
+      </w:r>
+      <w:proofErr w:type="spellEnd"/>
+    </w:p>
+    <w:p>
+      <w:pPr>
+        <w:pStyle w:val="ListParagraph"/>
+        <w:ind w:left="1440"/>
+        <w:rPr>
+          <w:sz w:val="24"/>
+          <w:szCs w:val="24"/>
+        </w:rPr>
+      </w:pPr>
+      <w:proofErr w:type="spellStart"/>
+      <w:r>
+        <w:rPr>
+          <w:sz w:val="24"/>
+          <w:szCs w:val="24"/>
+        </w:rPr>
+        <w:t>Initial_state</w:t>
+      </w:r>
+      <w:proofErr w:type="spellEnd"/>
+      <w:r>
+        <w:rPr>
+          <w:sz w:val="24"/>
+          <w:szCs w:val="24"/>
+        </w:rPr>
+        <w:t>:= “</w:t>
+      </w:r>
+      <w:proofErr w:type="spellStart"/>
+      <w:r>
+        <w:rPr>
+          <w:sz w:val="24"/>
+          <w:szCs w:val="24"/>
+        </w:rPr>
+        <w:t>initial_state</w:t>
+      </w:r>
+      <w:proofErr w:type="spellEnd"/>
+      <w:r>
+        <w:rPr>
+          <w:sz w:val="24"/>
+          <w:szCs w:val="24"/>
+        </w:rPr>
+        <w:t>=” state</w:t>
+      </w:r>
+    </w:p>
+    <w:p>
+      <w:pPr>
+        <w:pStyle w:val="ListParagraph"/>
+        <w:ind w:left="1440"/>
+        <w:rPr>
+          <w:sz w:val="24"/>
+          <w:szCs w:val="24"/>
+        </w:rPr>
+      </w:pPr>
+      <w:proofErr w:type="spellStart"/>
+      <w:r>
+        <w:rPr>
+          <w:sz w:val="24"/>
+          <w:szCs w:val="24"/>
+        </w:rPr>
+        <w:t>Final_states</w:t>
+      </w:r>
+      <w:proofErr w:type="spellEnd"/>
+      <w:r>
+        <w:rPr>
+          <w:sz w:val="24"/>
+          <w:szCs w:val="24"/>
+        </w:rPr>
+        <w:t>:=”</w:t>
+      </w:r>
+      <w:proofErr w:type="spellStart"/>
+      <w:r>
+        <w:rPr>
+          <w:sz w:val="24"/>
+          <w:szCs w:val="24"/>
+        </w:rPr>
+        <w:t>final</w:t>
+      </w:r>
+      <w:r>
+        <w:rPr>
+          <w:sz w:val="24"/>
+          <w:szCs w:val="24"/>
+        </w:rPr>
+        <w:t>_states</w:t>
+      </w:r>
+      <w:proofErr w:type="spellEnd"/>
+      <w:r>
+        <w:rPr>
+          <w:sz w:val="24"/>
+          <w:szCs w:val="24"/>
+        </w:rPr>
+        <w:t xml:space="preserve">=” </w:t>
+      </w:r>
+      <w:r>
+        <w:rPr>
+          <w:sz w:val="24"/>
+          <w:szCs w:val="24"/>
+        </w:rPr>
+        <w:t>state+</w:t>
+      </w:r>
+    </w:p>
+    <w:p>
+      <w:pPr>
+        <w:pStyle w:val="ListParagraph"/>
+        <w:ind w:left="1440"/>
+        <w:rPr>
+          <w:sz w:val="24"/>
+          <w:szCs w:val="24"/>
+        </w:rPr>
+      </w:pPr>
+      <w:proofErr w:type="spellStart"/>
+      <w:r>
+        <w:rPr>
+          <w:sz w:val="24"/>
+          <w:szCs w:val="24"/>
+        </w:rPr>
+        <w:t>Transition_functions</w:t>
+      </w:r>
+      <w:proofErr w:type="spellEnd"/>
+      <w:r>
+        <w:rPr>
+          <w:sz w:val="24"/>
+          <w:szCs w:val="24"/>
+        </w:rPr>
+        <w:t>:=</w:t>
+      </w:r>
+      <w:r>
+        <w:rPr>
+          <w:sz w:val="24"/>
+          <w:szCs w:val="24"/>
+        </w:rPr>
+        <w:t>”</w:t>
+      </w:r>
+      <w:proofErr w:type="spellStart"/>
+      <w:r>
+        <w:rPr>
+          <w:sz w:val="24"/>
+          <w:szCs w:val="24"/>
+        </w:rPr>
+        <w:t>transition_functions</w:t>
+      </w:r>
+      <w:proofErr w:type="spellEnd"/>
+      <w:r>
+        <w:rPr>
+          <w:sz w:val="24"/>
+          <w:szCs w:val="24"/>
+        </w:rPr>
+        <w:t xml:space="preserve">=” </w:t>
+      </w:r>
+      <w:proofErr w:type="spellStart"/>
+      <w:r>
+        <w:rPr>
+          <w:sz w:val="24"/>
+          <w:szCs w:val="24"/>
+        </w:rPr>
+        <w:t>transition_functions</w:t>
+      </w:r>
+      <w:proofErr w:type="spellEnd"/>
+      <w:r>
+        <w:rPr>
+          <w:sz w:val="24"/>
+          <w:szCs w:val="24"/>
+        </w:rPr>
+        <w:t>*</w:t>
       </w:r>
     </w:p>
     <w:p/>

</xml_diff>